<commit_message>
just changed "graph" chart to "strip" chart
</commit_message>
<xml_diff>
--- a/Project 1 Report/SoftwareSpecification&Diagram.docx
+++ b/Project 1 Report/SoftwareSpecification&Diagram.docx
@@ -84,7 +84,6 @@
                 <w:b/>
               </w:rPr>
             </w:pPr>
-            <w:bookmarkStart w:id="0" w:name="_GoBack"/>
             <w:r>
               <w:rPr>
                 <w:b/>
@@ -124,93 +123,7 @@
               <w:contextualSpacing/>
             </w:pPr>
             <w:r>
-              <w:t xml:space="preserve">                            </w:t>
-            </w:r>
-            <w:r>
-              <w:t>Switch O</w:t>
-            </w:r>
-            <w:r>
-              <w:t>ff</w:t>
-            </w:r>
-            <w:r>
-              <w:t xml:space="preserve">: SSR </w:t>
-            </w:r>
-            <w:r>
-              <w:t>dis</w:t>
-            </w:r>
-            <w:r>
-              <w:t>ables</w:t>
-            </w:r>
-          </w:p>
-        </w:tc>
-      </w:tr>
-      <w:bookmarkEnd w:id="0"/>
-      <w:tr>
-        <w:tc>
-          <w:tcPr>
-            <w:tcW w:w="2660" w:type="dxa"/>
-          </w:tcPr>
-          <w:p>
-            <w:pPr>
-              <w:spacing w:before="240"/>
-              <w:contextualSpacing/>
-              <w:rPr>
-                <w:b/>
-              </w:rPr>
-            </w:pPr>
-            <w:r>
-              <w:rPr>
-                <w:b/>
-              </w:rPr>
-              <w:t>Serial_Port.asm</w:t>
-            </w:r>
-          </w:p>
-        </w:tc>
-        <w:tc>
-          <w:tcPr>
-            <w:tcW w:w="6916" w:type="dxa"/>
-          </w:tcPr>
-          <w:p>
-            <w:pPr>
-              <w:spacing w:before="240"/>
-              <w:contextualSpacing/>
-            </w:pPr>
-            <w:r>
-              <w:t xml:space="preserve">1.)Takes and Reads the temperature from the K-Type thermocouple </w:t>
-            </w:r>
-            <w:r>
-              <w:t xml:space="preserve">     </w:t>
-            </w:r>
-          </w:p>
-          <w:p>
-            <w:pPr>
-              <w:spacing w:before="240"/>
-              <w:contextualSpacing/>
-            </w:pPr>
-            <w:r>
-              <w:t xml:space="preserve">     </w:t>
-            </w:r>
-            <w:r>
-              <w:t>connected to the MCP3004</w:t>
-            </w:r>
-            <w:r>
-              <w:tab/>
-            </w:r>
-            <w:r>
-              <w:tab/>
-            </w:r>
-            <w:r>
-              <w:tab/>
-              <w:t xml:space="preserve">  </w:t>
-            </w:r>
-          </w:p>
-          <w:p>
-            <w:pPr>
-              <w:spacing w:before="240"/>
-              <w:contextualSpacing/>
-            </w:pPr>
-            <w:r>
-              <w:t>2.)Displays the temperature to a Python Strip Chart through the Serial Port</w:t>
+              <w:t xml:space="preserve">                            Switch Off: SSR disables</w:t>
             </w:r>
           </w:p>
         </w:tc>
@@ -232,13 +145,7 @@
               <w:rPr>
                 <w:b/>
               </w:rPr>
-              <w:t>ADC Converter</w:t>
-            </w:r>
-            <w:r>
-              <w:rPr>
-                <w:b/>
-              </w:rPr>
-              <w:tab/>
+              <w:t>Serial_Port.asm</w:t>
             </w:r>
           </w:p>
         </w:tc>
@@ -252,7 +159,35 @@
               <w:contextualSpacing/>
             </w:pPr>
             <w:r>
-              <w:t>Analog to digitalized form</w:t>
+              <w:t xml:space="preserve">1.)Takes and Reads the temperature from the K-Type thermocouple      </w:t>
+            </w:r>
+          </w:p>
+          <w:p>
+            <w:pPr>
+              <w:spacing w:before="240"/>
+              <w:contextualSpacing/>
+            </w:pPr>
+            <w:r>
+              <w:t xml:space="preserve">     connected to the MCP3004</w:t>
+            </w:r>
+            <w:r>
+              <w:tab/>
+            </w:r>
+            <w:r>
+              <w:tab/>
+            </w:r>
+            <w:r>
+              <w:tab/>
+              <w:t xml:space="preserve">  </w:t>
+            </w:r>
+          </w:p>
+          <w:p>
+            <w:pPr>
+              <w:spacing w:before="240"/>
+              <w:contextualSpacing/>
+            </w:pPr>
+            <w:r>
+              <w:t>2.)Displays the temperature to a Python Strip Chart through the Serial Port</w:t>
             </w:r>
           </w:p>
         </w:tc>
@@ -274,13 +209,13 @@
               <w:rPr>
                 <w:b/>
               </w:rPr>
-              <w:t>Buzzer.asm</w:t>
+              <w:t>ADC Converter</w:t>
             </w:r>
             <w:r>
               <w:rPr>
                 <w:b/>
               </w:rPr>
-              <w:t xml:space="preserve"> </w:t>
+              <w:tab/>
             </w:r>
           </w:p>
         </w:tc>
@@ -294,7 +229,7 @@
               <w:contextualSpacing/>
             </w:pPr>
             <w:r>
-              <w:t>Interface for the Buzzer component</w:t>
+              <w:t>Analog to digitalized form</w:t>
             </w:r>
           </w:p>
         </w:tc>
@@ -316,7 +251,7 @@
               <w:rPr>
                 <w:b/>
               </w:rPr>
-              <w:t>Thermo2.asm</w:t>
+              <w:t xml:space="preserve">Buzzer.asm </w:t>
             </w:r>
           </w:p>
         </w:tc>
@@ -330,33 +265,7 @@
               <w:contextualSpacing/>
             </w:pPr>
             <w:r>
-              <w:t xml:space="preserve">Loads the variable </w:t>
-            </w:r>
-            <w:proofErr w:type="spellStart"/>
-            <w:r>
-              <w:t>Temper</w:t>
-            </w:r>
-            <w:r>
-              <w:t>ature_Measured</w:t>
-            </w:r>
-            <w:proofErr w:type="spellEnd"/>
-            <w:r>
-              <w:t xml:space="preserve"> with the correct </w:t>
-            </w:r>
-            <w:r>
-              <w:t xml:space="preserve">temperature </w:t>
-            </w:r>
-            <w:r>
-              <w:t>i</w:t>
-            </w:r>
-            <w:r>
-              <w:t>n the oven, calibrated with the cold junction</w:t>
-            </w:r>
-            <w:r>
-              <w:t xml:space="preserve"> </w:t>
-            </w:r>
-            <w:r>
-              <w:t>outside of the box.</w:t>
+              <w:t>Interface for the Buzzer component</w:t>
             </w:r>
           </w:p>
         </w:tc>
@@ -378,6 +287,50 @@
               <w:rPr>
                 <w:b/>
               </w:rPr>
+              <w:t>Thermo2.asm</w:t>
+            </w:r>
+          </w:p>
+        </w:tc>
+        <w:tc>
+          <w:tcPr>
+            <w:tcW w:w="6916" w:type="dxa"/>
+          </w:tcPr>
+          <w:p>
+            <w:pPr>
+              <w:spacing w:before="240"/>
+              <w:contextualSpacing/>
+            </w:pPr>
+            <w:r>
+              <w:t xml:space="preserve">Loads the variable </w:t>
+            </w:r>
+            <w:proofErr w:type="spellStart"/>
+            <w:r>
+              <w:t>Temperature_Measured</w:t>
+            </w:r>
+            <w:proofErr w:type="spellEnd"/>
+            <w:r>
+              <w:t xml:space="preserve"> with the correct temperature in the oven, calibrated with the cold junction outside of the box.</w:t>
+            </w:r>
+          </w:p>
+        </w:tc>
+      </w:tr>
+      <w:tr>
+        <w:tc>
+          <w:tcPr>
+            <w:tcW w:w="2660" w:type="dxa"/>
+          </w:tcPr>
+          <w:p>
+            <w:pPr>
+              <w:spacing w:before="240"/>
+              <w:contextualSpacing/>
+              <w:rPr>
+                <w:b/>
+              </w:rPr>
+            </w:pPr>
+            <w:r>
+              <w:rPr>
+                <w:b/>
+              </w:rPr>
               <w:t>User_Interface.asm</w:t>
             </w:r>
           </w:p>
@@ -401,37 +354,19 @@
             </w:r>
             <w:proofErr w:type="spellStart"/>
             <w:r>
-              <w:t>Settin</w:t>
-            </w:r>
-            <w:r>
-              <w:t>gs_Initialization</w:t>
+              <w:t>Settings_Initialization</w:t>
             </w:r>
             <w:proofErr w:type="spellEnd"/>
             <w:r>
-              <w:t>)</w:t>
-            </w:r>
-            <w:r>
-              <w:t>Called at the beginning of the c</w:t>
-            </w:r>
-            <w:r>
-              <w:t xml:space="preserve">ode, this is the user </w:t>
+              <w:t xml:space="preserve">)Called at the beginning of the code, this is the user </w:t>
             </w:r>
             <w:proofErr w:type="spellStart"/>
             <w:r>
-              <w:t>interface</w:t>
-            </w:r>
-            <w:r>
-              <w:t>function</w:t>
+              <w:t>interfacefunction</w:t>
             </w:r>
             <w:proofErr w:type="spellEnd"/>
             <w:r>
-              <w:t xml:space="preserve"> used to get the temper</w:t>
-            </w:r>
-            <w:r>
-              <w:t xml:space="preserve">ature settings and stores them </w:t>
-            </w:r>
-            <w:r>
-              <w:t xml:space="preserve">into registers. </w:t>
+              <w:t xml:space="preserve"> used to get the temperature settings and stores them into registers. </w:t>
             </w:r>
           </w:p>
           <w:p>
@@ -441,8 +376,6 @@
             </w:pPr>
             <w:r>
               <w:tab/>
-            </w:r>
-            <w:r>
               <w:t>1.1)</w:t>
             </w:r>
             <w:proofErr w:type="spellStart"/>
@@ -482,8 +415,6 @@
             </w:pPr>
             <w:r>
               <w:tab/>
-            </w:r>
-            <w:r>
               <w:t>1.3)</w:t>
             </w:r>
             <w:proofErr w:type="spellStart"/>
@@ -508,10 +439,7 @@
             </w:r>
             <w:r>
               <w:tab/>
-              <w:t>1.4</w:t>
-            </w:r>
-            <w:r>
-              <w:t>)</w:t>
+              <w:t>1.4)</w:t>
             </w:r>
             <w:proofErr w:type="spellStart"/>
             <w:r>
@@ -526,10 +454,7 @@
             </w:pPr>
             <w:r>
               <w:tab/>
-              <w:t>1.5</w:t>
-            </w:r>
-            <w:r>
-              <w:t>)</w:t>
+              <w:t>1.5)</w:t>
             </w:r>
             <w:proofErr w:type="spellStart"/>
             <w:r>
@@ -549,10 +474,7 @@
               <w:contextualSpacing/>
             </w:pPr>
             <w:r>
-              <w:t xml:space="preserve">2)Checking </w:t>
-            </w:r>
-            <w:r>
-              <w:t>for other inputs (</w:t>
+              <w:t>2)Checking for other inputs (</w:t>
             </w:r>
             <w:proofErr w:type="spellStart"/>
             <w:r>
@@ -560,16 +482,7 @@
             </w:r>
             <w:proofErr w:type="spellEnd"/>
             <w:r>
-              <w:t>)</w:t>
-            </w:r>
-            <w:r>
-              <w:t>Provides a check to the other user</w:t>
-            </w:r>
-            <w:r>
-              <w:t xml:space="preserve"> inputs used during the heating </w:t>
-            </w:r>
-            <w:r>
-              <w:t>process (</w:t>
+              <w:t>)Provides a check to the other user inputs used during the heating process (</w:t>
             </w:r>
             <w:proofErr w:type="spellStart"/>
             <w:r>
@@ -592,10 +505,7 @@
               <w:contextualSpacing/>
             </w:pPr>
             <w:r>
-              <w:t xml:space="preserve">3)Status Display </w:t>
-            </w:r>
-            <w:r>
-              <w:t>/ Value Display (</w:t>
+              <w:t>3)Status Display / Value Display (</w:t>
             </w:r>
             <w:proofErr w:type="spellStart"/>
             <w:r>
@@ -603,16 +513,7 @@
             </w:r>
             <w:proofErr w:type="spellEnd"/>
             <w:r>
-              <w:t>)</w:t>
-            </w:r>
-            <w:r>
-              <w:t>Ability to write to the Hex Displa</w:t>
-            </w:r>
-            <w:r>
-              <w:t xml:space="preserve">y / LCD Display and output set </w:t>
-            </w:r>
-            <w:r>
-              <w:t xml:space="preserve">messages onto the LCD Display </w:t>
+              <w:t xml:space="preserve">)Ability to write to the Hex Display / LCD Display and output set messages onto the LCD Display </w:t>
             </w:r>
             <w:r>
               <w:tab/>
@@ -895,9 +796,12 @@
         <w:spacing w:before="240"/>
         <w:contextualSpacing/>
       </w:pPr>
+      <w:bookmarkStart w:id="0" w:name="_GoBack"/>
+      <w:bookmarkEnd w:id="0"/>
       <w:r>
         <w:rPr>
           <w:noProof/>
+          <w:lang w:eastAsia="en-CA"/>
         </w:rPr>
         <w:lastRenderedPageBreak/>
         <mc:AlternateContent>
@@ -2065,14 +1969,7 @@
                                   <w:sz w:val="24"/>
                                   <w:szCs w:val="24"/>
                                 </w:rPr>
-                                <w:t>Read_sw5.asm</w:t>
-                              </w:r>
-                              <w:r>
-                                <w:rPr>
-                                  <w:sz w:val="24"/>
-                                  <w:szCs w:val="24"/>
-                                </w:rPr>
-                                <w:t>)</w:t>
+                                <w:t>Read_sw5.asm)</w:t>
                               </w:r>
                             </w:p>
                             <w:p>
@@ -2334,7 +2231,13 @@
                                 <w:jc w:val="center"/>
                               </w:pPr>
                               <w:r>
-                                <w:t xml:space="preserve">Display graph chart </w:t>
+                                <w:t xml:space="preserve">Display </w:t>
+                              </w:r>
+                              <w:r>
+                                <w:t>strip</w:t>
+                              </w:r>
+                              <w:r>
+                                <w:t xml:space="preserve"> chart </w:t>
                               </w:r>
                             </w:p>
                             <w:p>
@@ -3177,14 +3080,7 @@
                             <w:sz w:val="24"/>
                             <w:szCs w:val="24"/>
                           </w:rPr>
-                          <w:t>Read_sw5.asm</w:t>
-                        </w:r>
-                        <w:r>
-                          <w:rPr>
-                            <w:sz w:val="24"/>
-                            <w:szCs w:val="24"/>
-                          </w:rPr>
-                          <w:t>)</w:t>
+                          <w:t>Read_sw5.asm)</w:t>
                         </w:r>
                       </w:p>
                       <w:p>
@@ -3331,7 +3227,13 @@
                           <w:jc w:val="center"/>
                         </w:pPr>
                         <w:r>
-                          <w:t xml:space="preserve">Display graph chart </w:t>
+                          <w:t xml:space="preserve">Display </w:t>
+                        </w:r>
+                        <w:r>
+                          <w:t>strip</w:t>
+                        </w:r>
+                        <w:r>
+                          <w:t xml:space="preserve"> chart </w:t>
                         </w:r>
                       </w:p>
                       <w:p>

</xml_diff>